<commit_message>
update with readings for critical digital pedaogyg
</commit_message>
<xml_diff>
--- a/assets/workshop-on-workshops/sentiment-analysis-passages.docx
+++ b/assets/workshop-on-workshops/sentiment-analysis-passages.docx
@@ -1,82 +1,23 @@
 
 <file path=word/document.xml><?xml version="1.0" encoding="utf-8"?>
-<w:document xmlns:wpc="http://schemas.microsoft.com/office/word/2010/wordprocessingCanvas" xmlns:cx="http://schemas.microsoft.com/office/drawing/2014/chartex" xmlns:cx1="http://schemas.microsoft.com/office/drawing/2015/9/8/chartex" xmlns:cx2="http://schemas.microsoft.com/office/drawing/2015/10/21/chartex" xmlns:cx3="http://schemas.microsoft.com/office/drawing/2016/5/9/chartex" xmlns:cx4="http://schemas.microsoft.com/office/drawing/2016/5/10/chartex" xmlns:cx5="http://schemas.microsoft.com/office/drawing/2016/5/11/chartex" xmlns:cx6="http://schemas.microsoft.com/office/drawing/2016/5/12/chartex" xmlns:cx7="http://schemas.microsoft.com/office/drawing/2016/5/13/chartex" xmlns:cx8="http://schemas.microsoft.com/office/drawing/2016/5/14/chartex" xmlns:mc="http://schemas.openxmlformats.org/markup-compatibility/2006" xmlns:aink="http://schemas.microsoft.com/office/drawing/2016/ink" xmlns:am3d="http://schemas.microsoft.com/office/drawing/2017/model3d" xmlns:o="urn:schemas-microsoft-com:office:office" xmlns:r="http://schemas.openxmlformats.org/officeDocument/2006/relationships" xmlns:m="http://schemas.openxmlformats.org/officeDocument/2006/math" xmlns:v="urn:schemas-microsoft-com:vml" xmlns:wp14="http://schemas.microsoft.com/office/word/2010/wordprocessingDrawing" xmlns:wp="http://schemas.openxmlformats.org/drawingml/2006/wordprocessingDrawing" xmlns:w10="urn:schemas-microsoft-com:office:word" xmlns:w="http://schemas.openxmlformats.org/wordprocessingml/2006/main" xmlns:w14="http://schemas.microsoft.com/office/word/2010/wordml" xmlns:w15="http://schemas.microsoft.com/office/word/2012/wordml" xmlns:w16cid="http://schemas.microsoft.com/office/word/2016/wordml/cid" xmlns:w16se="http://schemas.microsoft.com/office/word/2015/wordml/symex" xmlns:wpg="http://schemas.microsoft.com/office/word/2010/wordprocessingGroup" xmlns:wpi="http://schemas.microsoft.com/office/word/2010/wordprocessingInk" xmlns:wne="http://schemas.microsoft.com/office/word/2006/wordml" xmlns:wps="http://schemas.microsoft.com/office/word/2010/wordprocessingShape" mc:Ignorable="w14 w15 w16se w16cid wp14">
+<w:document xmlns:wpc="http://schemas.microsoft.com/office/word/2010/wordprocessingCanvas" xmlns:cx="http://schemas.microsoft.com/office/drawing/2014/chartex" xmlns:cx1="http://schemas.microsoft.com/office/drawing/2015/9/8/chartex" xmlns:cx2="http://schemas.microsoft.com/office/drawing/2015/10/21/chartex" xmlns:cx3="http://schemas.microsoft.com/office/drawing/2016/5/9/chartex" xmlns:cx4="http://schemas.microsoft.com/office/drawing/2016/5/10/chartex" xmlns:cx5="http://schemas.microsoft.com/office/drawing/2016/5/11/chartex" xmlns:cx6="http://schemas.microsoft.com/office/drawing/2016/5/12/chartex" xmlns:cx7="http://schemas.microsoft.com/office/drawing/2016/5/13/chartex" xmlns:cx8="http://schemas.microsoft.com/office/drawing/2016/5/14/chartex" xmlns:mc="http://schemas.openxmlformats.org/markup-compatibility/2006" xmlns:aink="http://schemas.microsoft.com/office/drawing/2016/ink" xmlns:am3d="http://schemas.microsoft.com/office/drawing/2017/model3d" xmlns:o="urn:schemas-microsoft-com:office:office" xmlns:oel="http://schemas.microsoft.com/office/2019/extlst" xmlns:r="http://schemas.openxmlformats.org/officeDocument/2006/relationships" xmlns:m="http://schemas.openxmlformats.org/officeDocument/2006/math" xmlns:v="urn:schemas-microsoft-com:vml" xmlns:wp14="http://schemas.microsoft.com/office/word/2010/wordprocessingDrawing" xmlns:wp="http://schemas.openxmlformats.org/drawingml/2006/wordprocessingDrawing" xmlns:w10="urn:schemas-microsoft-com:office:word" xmlns:w="http://schemas.openxmlformats.org/wordprocessingml/2006/main" xmlns:w14="http://schemas.microsoft.com/office/word/2010/wordml" xmlns:w15="http://schemas.microsoft.com/office/word/2012/wordml" xmlns:w16cex="http://schemas.microsoft.com/office/word/2018/wordml/cex" xmlns:w16cid="http://schemas.microsoft.com/office/word/2016/wordml/cid" xmlns:w16="http://schemas.microsoft.com/office/word/2018/wordml" xmlns:w16sdtdh="http://schemas.microsoft.com/office/word/2020/wordml/sdtdatahash" xmlns:w16se="http://schemas.microsoft.com/office/word/2015/wordml/symex" xmlns:wpg="http://schemas.microsoft.com/office/word/2010/wordprocessingGroup" xmlns:wpi="http://schemas.microsoft.com/office/word/2010/wordprocessingInk" xmlns:wne="http://schemas.microsoft.com/office/word/2006/wordml" xmlns:wps="http://schemas.microsoft.com/office/word/2010/wordprocessingShape" mc:Ignorable="w14 w15 w16se w16cid w16 w16cex w16sdtdh wp14">
   <w:body>
     <w:p>
-      <w:pPr>
-        <w:spacing w:after="150"/>
-        <w:rPr>
-          <w:rFonts w:ascii="Times New Roman" w:hAnsi="Times New Roman" w:cs="Times New Roman"/>
-          <w:color w:val="463E3E"/>
-        </w:rPr>
-      </w:pPr>
-      <w:bookmarkStart w:id="0" w:name="_GoBack"/>
-      <w:bookmarkEnd w:id="0"/>
-      <w:r>
-        <w:rPr>
-          <w:rFonts w:ascii="Times New Roman" w:hAnsi="Times New Roman" w:cs="Times New Roman"/>
-          <w:color w:val="463E3E"/>
-        </w:rPr>
-        <w:t>First sentence of US</w:t>
-      </w:r>
-      <w:r>
-        <w:rPr>
-          <w:rFonts w:ascii="Times New Roman" w:hAnsi="Times New Roman" w:cs="Times New Roman"/>
-          <w:color w:val="463E3E"/>
-        </w:rPr>
-        <w:t xml:space="preserve"> Declaration of Independence</w:t>
+      <w:r>
+        <w:t xml:space="preserve">First Paragraph of </w:t>
+      </w:r>
+      <w:r>
+        <w:rPr>
+          <w:i/>
+        </w:rPr>
+        <w:t>The Metamorphosis</w:t>
+      </w:r>
+      <w:r>
+        <w:t>, Franz Kafka</w:t>
       </w:r>
     </w:p>
     <w:p>
       <w:pPr>
-        <w:spacing w:after="150"/>
-        <w:rPr>
-          <w:rFonts w:ascii="Times New Roman" w:hAnsi="Times New Roman" w:cs="Times New Roman"/>
-          <w:color w:val="463E3E"/>
-        </w:rPr>
-      </w:pPr>
-      <w:r>
-        <w:rPr>
-          <w:rFonts w:ascii="Times New Roman" w:hAnsi="Times New Roman" w:cs="Times New Roman"/>
-          <w:color w:val="463E3E"/>
-        </w:rPr>
-        <w:t>When in the Course of human events, it becomes necessary for one people to dissolve the political bands which have connected them with another, and to assume among the powers of the earth, the separate and equal station to which the Laws of Nature and of Nature's God entitle them, a decent respect to the opinions of mankind requires that they should declare the causes which impel them to the separation.</w:t>
-      </w:r>
-    </w:p>
-    <w:p>
-      <w:pPr>
-        <w:spacing w:after="150"/>
-        <w:rPr>
-          <w:rFonts w:ascii="Times New Roman" w:hAnsi="Times New Roman" w:cs="Times New Roman"/>
-          <w:color w:val="463E3E"/>
-        </w:rPr>
-      </w:pPr>
-    </w:p>
-    <w:p>
-      <w:pPr>
-        <w:spacing w:after="150"/>
-        <w:rPr>
-          <w:rFonts w:ascii="Times New Roman" w:hAnsi="Times New Roman" w:cs="Times New Roman"/>
-          <w:color w:val="463E3E"/>
-        </w:rPr>
-      </w:pPr>
-    </w:p>
-    <w:p>
-      <w:r>
-        <w:t xml:space="preserve">First Paragraph of </w:t>
-      </w:r>
-      <w:r>
-        <w:rPr>
-          <w:i/>
-        </w:rPr>
-        <w:t>The Metamorphosis</w:t>
-      </w:r>
-      <w:r>
-        <w:t>, Franz Kafka</w:t>
-      </w:r>
-    </w:p>
-    <w:p>
-      <w:pPr>
         <w:spacing w:before="100" w:beforeAutospacing="1" w:after="100" w:afterAutospacing="1"/>
         <w:rPr>
           <w:rFonts w:ascii="Times" w:hAnsi="Times" w:cs="Times New Roman"/>
@@ -88,7 +29,55 @@
           <w:rFonts w:ascii="Times" w:hAnsi="Times" w:cs="Times New Roman"/>
           <w:color w:val="000000"/>
         </w:rPr>
-        <w:t>One morning, when Gregor Samsa woke from troubled dreams, he found himself transformed in his bed into a horrible vermin. He lay on his armour-like back, and if he lifted his head a little he could see his brown belly, slightly domed and divided by arches into stiff sections. The bedding was hardly able to cover it and seemed ready to slide off any moment. His many legs, pitifully thin compared with the size of the rest of him, waved about helplessly as he looked.</w:t>
+        <w:t xml:space="preserve">One morning, when Gregor Samsa woke from troubled dreams, he found himself transformed in his bed into </w:t>
+      </w:r>
+      <w:proofErr w:type="gramStart"/>
+      <w:r>
+        <w:rPr>
+          <w:rFonts w:ascii="Times" w:hAnsi="Times" w:cs="Times New Roman"/>
+          <w:color w:val="000000"/>
+        </w:rPr>
+        <w:t>a horrible vermin</w:t>
+      </w:r>
+      <w:proofErr w:type="gramEnd"/>
+      <w:r>
+        <w:rPr>
+          <w:rFonts w:ascii="Times" w:hAnsi="Times" w:cs="Times New Roman"/>
+          <w:color w:val="000000"/>
+        </w:rPr>
+        <w:t xml:space="preserve">. He lay on his </w:t>
+      </w:r>
+      <w:proofErr w:type="spellStart"/>
+      <w:r>
+        <w:rPr>
+          <w:rFonts w:ascii="Times" w:hAnsi="Times" w:cs="Times New Roman"/>
+          <w:color w:val="000000"/>
+        </w:rPr>
+        <w:t>armour</w:t>
+      </w:r>
+      <w:proofErr w:type="spellEnd"/>
+      <w:r>
+        <w:rPr>
+          <w:rFonts w:ascii="Times" w:hAnsi="Times" w:cs="Times New Roman"/>
+          <w:color w:val="000000"/>
+        </w:rPr>
+        <w:t xml:space="preserve">-like back, and if he lifted his head a </w:t>
+      </w:r>
+      <w:proofErr w:type="gramStart"/>
+      <w:r>
+        <w:rPr>
+          <w:rFonts w:ascii="Times" w:hAnsi="Times" w:cs="Times New Roman"/>
+          <w:color w:val="000000"/>
+        </w:rPr>
+        <w:t>little</w:t>
+      </w:r>
+      <w:proofErr w:type="gramEnd"/>
+      <w:r>
+        <w:rPr>
+          <w:rFonts w:ascii="Times" w:hAnsi="Times" w:cs="Times New Roman"/>
+          <w:color w:val="000000"/>
+        </w:rPr>
+        <w:t xml:space="preserve"> he could see his brown belly, slightly domed and divided by arches into stiff sections. The bedding was hardly able to cover it and seemed ready to slide off any moment. His many legs, pitifully thin compared with the size of the rest of him, waved about helplessly as he looked.</w:t>
       </w:r>
     </w:p>
     <w:p>
@@ -185,7 +174,7 @@
 </file>
 
 <file path=word/numbering.xml><?xml version="1.0" encoding="utf-8"?>
-<w:numbering xmlns:wpc="http://schemas.microsoft.com/office/word/2010/wordprocessingCanvas" xmlns:cx="http://schemas.microsoft.com/office/drawing/2014/chartex" xmlns:cx1="http://schemas.microsoft.com/office/drawing/2015/9/8/chartex" xmlns:cx2="http://schemas.microsoft.com/office/drawing/2015/10/21/chartex" xmlns:cx3="http://schemas.microsoft.com/office/drawing/2016/5/9/chartex" xmlns:cx4="http://schemas.microsoft.com/office/drawing/2016/5/10/chartex" xmlns:cx5="http://schemas.microsoft.com/office/drawing/2016/5/11/chartex" xmlns:cx6="http://schemas.microsoft.com/office/drawing/2016/5/12/chartex" xmlns:cx7="http://schemas.microsoft.com/office/drawing/2016/5/13/chartex" xmlns:cx8="http://schemas.microsoft.com/office/drawing/2016/5/14/chartex" xmlns:mc="http://schemas.openxmlformats.org/markup-compatibility/2006" xmlns:aink="http://schemas.microsoft.com/office/drawing/2016/ink" xmlns:am3d="http://schemas.microsoft.com/office/drawing/2017/model3d" xmlns:o="urn:schemas-microsoft-com:office:office" xmlns:r="http://schemas.openxmlformats.org/officeDocument/2006/relationships" xmlns:m="http://schemas.openxmlformats.org/officeDocument/2006/math" xmlns:v="urn:schemas-microsoft-com:vml" xmlns:wp14="http://schemas.microsoft.com/office/word/2010/wordprocessingDrawing" xmlns:wp="http://schemas.openxmlformats.org/drawingml/2006/wordprocessingDrawing" xmlns:w10="urn:schemas-microsoft-com:office:word" xmlns:w="http://schemas.openxmlformats.org/wordprocessingml/2006/main" xmlns:w14="http://schemas.microsoft.com/office/word/2010/wordml" xmlns:w15="http://schemas.microsoft.com/office/word/2012/wordml" xmlns:w16cid="http://schemas.microsoft.com/office/word/2016/wordml/cid" xmlns:w16se="http://schemas.microsoft.com/office/word/2015/wordml/symex" xmlns:wpg="http://schemas.microsoft.com/office/word/2010/wordprocessingGroup" xmlns:wpi="http://schemas.microsoft.com/office/word/2010/wordprocessingInk" xmlns:wne="http://schemas.microsoft.com/office/word/2006/wordml" xmlns:wps="http://schemas.microsoft.com/office/word/2010/wordprocessingShape" mc:Ignorable="w14 w15 w16se w16cid wp14">
+<w:numbering xmlns:wpc="http://schemas.microsoft.com/office/word/2010/wordprocessingCanvas" xmlns:cx="http://schemas.microsoft.com/office/drawing/2014/chartex" xmlns:cx1="http://schemas.microsoft.com/office/drawing/2015/9/8/chartex" xmlns:cx2="http://schemas.microsoft.com/office/drawing/2015/10/21/chartex" xmlns:cx3="http://schemas.microsoft.com/office/drawing/2016/5/9/chartex" xmlns:cx4="http://schemas.microsoft.com/office/drawing/2016/5/10/chartex" xmlns:cx5="http://schemas.microsoft.com/office/drawing/2016/5/11/chartex" xmlns:cx6="http://schemas.microsoft.com/office/drawing/2016/5/12/chartex" xmlns:cx7="http://schemas.microsoft.com/office/drawing/2016/5/13/chartex" xmlns:cx8="http://schemas.microsoft.com/office/drawing/2016/5/14/chartex" xmlns:mc="http://schemas.openxmlformats.org/markup-compatibility/2006" xmlns:aink="http://schemas.microsoft.com/office/drawing/2016/ink" xmlns:am3d="http://schemas.microsoft.com/office/drawing/2017/model3d" xmlns:o="urn:schemas-microsoft-com:office:office" xmlns:oel="http://schemas.microsoft.com/office/2019/extlst" xmlns:r="http://schemas.openxmlformats.org/officeDocument/2006/relationships" xmlns:m="http://schemas.openxmlformats.org/officeDocument/2006/math" xmlns:v="urn:schemas-microsoft-com:vml" xmlns:wp14="http://schemas.microsoft.com/office/word/2010/wordprocessingDrawing" xmlns:wp="http://schemas.openxmlformats.org/drawingml/2006/wordprocessingDrawing" xmlns:w10="urn:schemas-microsoft-com:office:word" xmlns:w="http://schemas.openxmlformats.org/wordprocessingml/2006/main" xmlns:w14="http://schemas.microsoft.com/office/word/2010/wordml" xmlns:w15="http://schemas.microsoft.com/office/word/2012/wordml" xmlns:w16cex="http://schemas.microsoft.com/office/word/2018/wordml/cex" xmlns:w16cid="http://schemas.microsoft.com/office/word/2016/wordml/cid" xmlns:w16="http://schemas.microsoft.com/office/word/2018/wordml" xmlns:w16sdtdh="http://schemas.microsoft.com/office/word/2020/wordml/sdtdatahash" xmlns:w16se="http://schemas.microsoft.com/office/word/2015/wordml/symex" xmlns:wpg="http://schemas.microsoft.com/office/word/2010/wordprocessingGroup" xmlns:wpi="http://schemas.microsoft.com/office/word/2010/wordprocessingInk" xmlns:wne="http://schemas.microsoft.com/office/word/2006/wordml" xmlns:wps="http://schemas.microsoft.com/office/word/2010/wordprocessingShape" mc:Ignorable="w14 w15 w16se w16cid w16 w16cex w16sdtdh wp14">
   <w:abstractNum w:abstractNumId="0" w15:restartNumberingAfterBreak="0">
     <w:nsid w:val="29CB1633"/>
     <w:multiLevelType w:val="hybridMultilevel"/>
@@ -299,14 +288,14 @@
       </w:rPr>
     </w:lvl>
   </w:abstractNum>
-  <w:num w:numId="1">
+  <w:num w:numId="1" w16cid:durableId="1447188234">
     <w:abstractNumId w:val="0"/>
   </w:num>
 </w:numbering>
 </file>
 
 <file path=word/styles.xml><?xml version="1.0" encoding="utf-8"?>
-<w:styles xmlns:mc="http://schemas.openxmlformats.org/markup-compatibility/2006" xmlns:r="http://schemas.openxmlformats.org/officeDocument/2006/relationships" xmlns:w="http://schemas.openxmlformats.org/wordprocessingml/2006/main" xmlns:w14="http://schemas.microsoft.com/office/word/2010/wordml" xmlns:w15="http://schemas.microsoft.com/office/word/2012/wordml" xmlns:w16cid="http://schemas.microsoft.com/office/word/2016/wordml/cid" xmlns:w16se="http://schemas.microsoft.com/office/word/2015/wordml/symex" mc:Ignorable="w14 w15 w16se w16cid">
+<w:styles xmlns:mc="http://schemas.openxmlformats.org/markup-compatibility/2006" xmlns:r="http://schemas.openxmlformats.org/officeDocument/2006/relationships" xmlns:w="http://schemas.openxmlformats.org/wordprocessingml/2006/main" xmlns:w14="http://schemas.microsoft.com/office/word/2010/wordml" xmlns:w15="http://schemas.microsoft.com/office/word/2012/wordml" xmlns:w16cex="http://schemas.microsoft.com/office/word/2018/wordml/cex" xmlns:w16cid="http://schemas.microsoft.com/office/word/2016/wordml/cid" xmlns:w16="http://schemas.microsoft.com/office/word/2018/wordml" xmlns:w16sdtdh="http://schemas.microsoft.com/office/word/2020/wordml/sdtdatahash" xmlns:w16se="http://schemas.microsoft.com/office/word/2015/wordml/symex" mc:Ignorable="w14 w15 w16se w16cid w16 w16cex w16sdtdh">
   <w:docDefaults>
     <w:rPrDefault>
       <w:rPr>
@@ -318,7 +307,7 @@
     </w:rPrDefault>
     <w:pPrDefault/>
   </w:docDefaults>
-  <w:latentStyles w:defLockedState="0" w:defUIPriority="99" w:defSemiHidden="0" w:defUnhideWhenUsed="0" w:defQFormat="0" w:count="375">
+  <w:latentStyles w:defLockedState="0" w:defUIPriority="99" w:defSemiHidden="0" w:defUnhideWhenUsed="0" w:defQFormat="0" w:count="376">
     <w:lsdException w:name="Normal" w:uiPriority="0" w:qFormat="1"/>
     <w:lsdException w:name="heading 1" w:uiPriority="9" w:qFormat="1"/>
     <w:lsdException w:name="heading 2" w:semiHidden="1" w:uiPriority="9" w:unhideWhenUsed="1" w:qFormat="1"/>
@@ -424,7 +413,6 @@
     <w:lsdException w:name="HTML Sample" w:semiHidden="1" w:unhideWhenUsed="1"/>
     <w:lsdException w:name="HTML Typewriter" w:semiHidden="1" w:unhideWhenUsed="1"/>
     <w:lsdException w:name="HTML Variable" w:semiHidden="1" w:unhideWhenUsed="1"/>
-    <w:lsdException w:name="Normal Table" w:semiHidden="1" w:unhideWhenUsed="1"/>
     <w:lsdException w:name="annotation subject" w:semiHidden="1" w:unhideWhenUsed="1"/>
     <w:lsdException w:name="No List" w:semiHidden="1" w:unhideWhenUsed="1"/>
     <w:lsdException w:name="Outline List 1" w:semiHidden="1" w:unhideWhenUsed="1"/>
@@ -471,10 +459,8 @@
     <w:lsdException w:name="Table Subtle 2" w:semiHidden="1" w:unhideWhenUsed="1"/>
     <w:lsdException w:name="Table Web 1" w:semiHidden="1" w:unhideWhenUsed="1"/>
     <w:lsdException w:name="Table Web 2" w:semiHidden="1" w:unhideWhenUsed="1"/>
-    <w:lsdException w:name="Table Web 3" w:semiHidden="1" w:unhideWhenUsed="1"/>
     <w:lsdException w:name="Balloon Text" w:semiHidden="1" w:unhideWhenUsed="1"/>
     <w:lsdException w:name="Table Grid" w:uiPriority="59"/>
-    <w:lsdException w:name="Table Theme" w:semiHidden="1" w:unhideWhenUsed="1"/>
     <w:lsdException w:name="Placeholder Text" w:semiHidden="1"/>
     <w:lsdException w:name="No Spacing" w:uiPriority="1" w:qFormat="1"/>
     <w:lsdException w:name="Light Shading" w:uiPriority="60"/>
@@ -685,6 +671,7 @@
     <w:lsdException w:name="Smart Hyperlink" w:semiHidden="1" w:unhideWhenUsed="1"/>
     <w:lsdException w:name="Hashtag" w:semiHidden="1" w:unhideWhenUsed="1"/>
     <w:lsdException w:name="Unresolved Mention" w:semiHidden="1" w:unhideWhenUsed="1"/>
+    <w:lsdException w:name="Smart Link" w:semiHidden="1" w:unhideWhenUsed="1"/>
   </w:latentStyles>
   <w:style w:type="paragraph" w:default="1" w:styleId="Normal">
     <w:name w:val="Normal"/>

</xml_diff>

<commit_message>
update sentiment analysis slides
</commit_message>
<xml_diff>
--- a/assets/workshop-on-workshops/sentiment-analysis-passages.docx
+++ b/assets/workshop-on-workshops/sentiment-analysis-passages.docx
@@ -106,7 +106,7 @@
           <w:rFonts w:ascii="Times" w:eastAsia="Times New Roman" w:hAnsi="Times" w:cs="Times New Roman"/>
           <w:i/>
         </w:rPr>
-        <w:t>Fahrenheit 451</w:t>
+        <w:t>Fahrenheit 45</w:t>
       </w:r>
       <w:r>
         <w:rPr>
@@ -413,6 +413,7 @@
     <w:lsdException w:name="HTML Sample" w:semiHidden="1" w:unhideWhenUsed="1"/>
     <w:lsdException w:name="HTML Typewriter" w:semiHidden="1" w:unhideWhenUsed="1"/>
     <w:lsdException w:name="HTML Variable" w:semiHidden="1" w:unhideWhenUsed="1"/>
+    <w:lsdException w:name="Normal Table" w:semiHidden="1" w:unhideWhenUsed="1"/>
     <w:lsdException w:name="annotation subject" w:semiHidden="1" w:unhideWhenUsed="1"/>
     <w:lsdException w:name="No List" w:semiHidden="1" w:unhideWhenUsed="1"/>
     <w:lsdException w:name="Outline List 1" w:semiHidden="1" w:unhideWhenUsed="1"/>
@@ -459,8 +460,10 @@
     <w:lsdException w:name="Table Subtle 2" w:semiHidden="1" w:unhideWhenUsed="1"/>
     <w:lsdException w:name="Table Web 1" w:semiHidden="1" w:unhideWhenUsed="1"/>
     <w:lsdException w:name="Table Web 2" w:semiHidden="1" w:unhideWhenUsed="1"/>
+    <w:lsdException w:name="Table Web 3" w:semiHidden="1" w:unhideWhenUsed="1"/>
     <w:lsdException w:name="Balloon Text" w:semiHidden="1" w:unhideWhenUsed="1"/>
     <w:lsdException w:name="Table Grid" w:uiPriority="59"/>
+    <w:lsdException w:name="Table Theme" w:semiHidden="1" w:unhideWhenUsed="1"/>
     <w:lsdException w:name="Placeholder Text" w:semiHidden="1"/>
     <w:lsdException w:name="No Spacing" w:uiPriority="1" w:qFormat="1"/>
     <w:lsdException w:name="Light Shading" w:uiPriority="60"/>

</xml_diff>

<commit_message>
last update to slide deck
</commit_message>
<xml_diff>
--- a/assets/workshop-on-workshops/sentiment-analysis-passages.docx
+++ b/assets/workshop-on-workshops/sentiment-analysis-passages.docx
@@ -61,36 +61,20 @@
           <w:rFonts w:ascii="Times" w:hAnsi="Times" w:cs="Times New Roman"/>
           <w:color w:val="000000"/>
         </w:rPr>
-        <w:t xml:space="preserve">-like back, and if he lifted his head a </w:t>
-      </w:r>
-      <w:proofErr w:type="gramStart"/>
-      <w:r>
+        <w:t>-like back, and if he lifted his head a little he could see his brown belly, slightly domed and divided by arches into stiff sections. The bedding was hardly able to cover it and seemed ready to slide off any moment. His many legs, pitifully thin compared with the size of the rest of him, waved about helplessly as he looked.</w:t>
+      </w:r>
+    </w:p>
+    <w:p>
+      <w:pPr>
+        <w:spacing w:before="100" w:beforeAutospacing="1" w:after="100" w:afterAutospacing="1"/>
         <w:rPr>
           <w:rFonts w:ascii="Times" w:hAnsi="Times" w:cs="Times New Roman"/>
           <w:color w:val="000000"/>
         </w:rPr>
-        <w:t>little</w:t>
-      </w:r>
-      <w:proofErr w:type="gramEnd"/>
-      <w:r>
-        <w:rPr>
-          <w:rFonts w:ascii="Times" w:hAnsi="Times" w:cs="Times New Roman"/>
-          <w:color w:val="000000"/>
-        </w:rPr>
-        <w:t xml:space="preserve"> he could see his brown belly, slightly domed and divided by arches into stiff sections. The bedding was hardly able to cover it and seemed ready to slide off any moment. His many legs, pitifully thin compared with the size of the rest of him, waved about helplessly as he looked.</w:t>
-      </w:r>
+      </w:pPr>
     </w:p>
     <w:p>
       <w:pPr>
-        <w:spacing w:before="100" w:beforeAutospacing="1" w:after="100" w:afterAutospacing="1"/>
-        <w:rPr>
-          <w:rFonts w:ascii="Times" w:hAnsi="Times" w:cs="Times New Roman"/>
-          <w:color w:val="000000"/>
-        </w:rPr>
-      </w:pPr>
-    </w:p>
-    <w:p>
-      <w:pPr>
         <w:rPr>
           <w:rFonts w:ascii="Times" w:eastAsia="Times New Roman" w:hAnsi="Times" w:cs="Times New Roman"/>
         </w:rPr>
@@ -107,6 +91,13 @@
           <w:i/>
         </w:rPr>
         <w:t>Fahrenheit 45</w:t>
+      </w:r>
+      <w:r>
+        <w:rPr>
+          <w:rFonts w:ascii="Times" w:eastAsia="Times New Roman" w:hAnsi="Times" w:cs="Times New Roman"/>
+          <w:i/>
+        </w:rPr>
+        <w:t>1</w:t>
       </w:r>
       <w:r>
         <w:rPr>

</xml_diff>

<commit_message>
update for this year
</commit_message>
<xml_diff>
--- a/assets/workshop-on-workshops/sentiment-analysis-passages.docx
+++ b/assets/workshop-on-workshops/sentiment-analysis-passages.docx
@@ -1,18 +1,42 @@
 
 <file path=word/document.xml><?xml version="1.0" encoding="utf-8"?>
-<w:document xmlns:wpc="http://schemas.microsoft.com/office/word/2010/wordprocessingCanvas" xmlns:cx="http://schemas.microsoft.com/office/drawing/2014/chartex" xmlns:cx1="http://schemas.microsoft.com/office/drawing/2015/9/8/chartex" xmlns:cx2="http://schemas.microsoft.com/office/drawing/2015/10/21/chartex" xmlns:cx3="http://schemas.microsoft.com/office/drawing/2016/5/9/chartex" xmlns:cx4="http://schemas.microsoft.com/office/drawing/2016/5/10/chartex" xmlns:cx5="http://schemas.microsoft.com/office/drawing/2016/5/11/chartex" xmlns:cx6="http://schemas.microsoft.com/office/drawing/2016/5/12/chartex" xmlns:cx7="http://schemas.microsoft.com/office/drawing/2016/5/13/chartex" xmlns:cx8="http://schemas.microsoft.com/office/drawing/2016/5/14/chartex" xmlns:mc="http://schemas.openxmlformats.org/markup-compatibility/2006" xmlns:aink="http://schemas.microsoft.com/office/drawing/2016/ink" xmlns:am3d="http://schemas.microsoft.com/office/drawing/2017/model3d" xmlns:o="urn:schemas-microsoft-com:office:office" xmlns:oel="http://schemas.microsoft.com/office/2019/extlst" xmlns:r="http://schemas.openxmlformats.org/officeDocument/2006/relationships" xmlns:m="http://schemas.openxmlformats.org/officeDocument/2006/math" xmlns:v="urn:schemas-microsoft-com:vml" xmlns:wp14="http://schemas.microsoft.com/office/word/2010/wordprocessingDrawing" xmlns:wp="http://schemas.openxmlformats.org/drawingml/2006/wordprocessingDrawing" xmlns:w10="urn:schemas-microsoft-com:office:word" xmlns:w="http://schemas.openxmlformats.org/wordprocessingml/2006/main" xmlns:w14="http://schemas.microsoft.com/office/word/2010/wordml" xmlns:w15="http://schemas.microsoft.com/office/word/2012/wordml" xmlns:w16cex="http://schemas.microsoft.com/office/word/2018/wordml/cex" xmlns:w16cid="http://schemas.microsoft.com/office/word/2016/wordml/cid" xmlns:w16="http://schemas.microsoft.com/office/word/2018/wordml" xmlns:w16sdtdh="http://schemas.microsoft.com/office/word/2020/wordml/sdtdatahash" xmlns:w16se="http://schemas.microsoft.com/office/word/2015/wordml/symex" xmlns:wpg="http://schemas.microsoft.com/office/word/2010/wordprocessingGroup" xmlns:wpi="http://schemas.microsoft.com/office/word/2010/wordprocessingInk" xmlns:wne="http://schemas.microsoft.com/office/word/2006/wordml" xmlns:wps="http://schemas.microsoft.com/office/word/2010/wordprocessingShape" mc:Ignorable="w14 w15 w16se w16cid w16 w16cex w16sdtdh wp14">
+<w:document xmlns:wpc="http://schemas.microsoft.com/office/word/2010/wordprocessingCanvas" xmlns:cx="http://schemas.microsoft.com/office/drawing/2014/chartex" xmlns:cx1="http://schemas.microsoft.com/office/drawing/2015/9/8/chartex" xmlns:cx2="http://schemas.microsoft.com/office/drawing/2015/10/21/chartex" xmlns:cx3="http://schemas.microsoft.com/office/drawing/2016/5/9/chartex" xmlns:cx4="http://schemas.microsoft.com/office/drawing/2016/5/10/chartex" xmlns:cx5="http://schemas.microsoft.com/office/drawing/2016/5/11/chartex" xmlns:cx6="http://schemas.microsoft.com/office/drawing/2016/5/12/chartex" xmlns:cx7="http://schemas.microsoft.com/office/drawing/2016/5/13/chartex" xmlns:cx8="http://schemas.microsoft.com/office/drawing/2016/5/14/chartex" xmlns:mc="http://schemas.openxmlformats.org/markup-compatibility/2006" xmlns:aink="http://schemas.microsoft.com/office/drawing/2016/ink" xmlns:am3d="http://schemas.microsoft.com/office/drawing/2017/model3d" xmlns:o="urn:schemas-microsoft-com:office:office" xmlns:oel="http://schemas.microsoft.com/office/2019/extlst" xmlns:r="http://schemas.openxmlformats.org/officeDocument/2006/relationships" xmlns:m="http://schemas.openxmlformats.org/officeDocument/2006/math" xmlns:v="urn:schemas-microsoft-com:vml" xmlns:wp14="http://schemas.microsoft.com/office/word/2010/wordprocessingDrawing" xmlns:wp="http://schemas.openxmlformats.org/drawingml/2006/wordprocessingDrawing" xmlns:w10="urn:schemas-microsoft-com:office:word" xmlns:w="http://schemas.openxmlformats.org/wordprocessingml/2006/main" xmlns:w14="http://schemas.microsoft.com/office/word/2010/wordml" xmlns:w15="http://schemas.microsoft.com/office/word/2012/wordml" xmlns:w16cex="http://schemas.microsoft.com/office/word/2018/wordml/cex" xmlns:w16cid="http://schemas.microsoft.com/office/word/2016/wordml/cid" xmlns:w16="http://schemas.microsoft.com/office/word/2018/wordml" xmlns:w16du="http://schemas.microsoft.com/office/word/2023/wordml/word16du" xmlns:w16sdtdh="http://schemas.microsoft.com/office/word/2020/wordml/sdtdatahash" xmlns:w16se="http://schemas.microsoft.com/office/word/2015/wordml/symex" xmlns:wpg="http://schemas.microsoft.com/office/word/2010/wordprocessingGroup" xmlns:wpi="http://schemas.microsoft.com/office/word/2010/wordprocessingInk" xmlns:wne="http://schemas.microsoft.com/office/word/2006/wordml" xmlns:wps="http://schemas.microsoft.com/office/word/2010/wordprocessingShape" mc:Ignorable="w14 w15 w16se w16cid w16 w16cex w16sdtdh w16du wp14">
   <w:body>
     <w:p>
-      <w:r>
+      <w:pPr>
+        <w:rPr>
+          <w:rFonts w:ascii="Times New Roman" w:hAnsi="Times New Roman" w:cs="Times New Roman"/>
+          <w:sz w:val="22"/>
+          <w:szCs w:val="22"/>
+          <w:u w:val="single"/>
+        </w:rPr>
+      </w:pPr>
+      <w:r>
+        <w:rPr>
+          <w:rFonts w:ascii="Times New Roman" w:hAnsi="Times New Roman" w:cs="Times New Roman"/>
+          <w:sz w:val="22"/>
+          <w:szCs w:val="22"/>
+          <w:u w:val="single"/>
+        </w:rPr>
         <w:t xml:space="preserve">First Paragraph of </w:t>
       </w:r>
       <w:r>
         <w:rPr>
+          <w:rFonts w:ascii="Times New Roman" w:hAnsi="Times New Roman" w:cs="Times New Roman"/>
           <w:i/>
+          <w:sz w:val="22"/>
+          <w:szCs w:val="22"/>
+          <w:u w:val="single"/>
         </w:rPr>
         <w:t>The Metamorphosis</w:t>
       </w:r>
       <w:r>
+        <w:rPr>
+          <w:rFonts w:ascii="Times New Roman" w:hAnsi="Times New Roman" w:cs="Times New Roman"/>
+          <w:sz w:val="22"/>
+          <w:szCs w:val="22"/>
+          <w:u w:val="single"/>
+        </w:rPr>
         <w:t>, Franz Kafka</w:t>
       </w:r>
     </w:p>
@@ -20,140 +44,795 @@
       <w:pPr>
         <w:spacing w:before="100" w:beforeAutospacing="1" w:after="100" w:afterAutospacing="1"/>
         <w:rPr>
-          <w:rFonts w:ascii="Times" w:hAnsi="Times" w:cs="Times New Roman"/>
+          <w:rFonts w:ascii="Times New Roman" w:hAnsi="Times New Roman" w:cs="Times New Roman"/>
           <w:color w:val="000000"/>
-        </w:rPr>
-      </w:pPr>
-      <w:r>
-        <w:rPr>
-          <w:rFonts w:ascii="Times" w:hAnsi="Times" w:cs="Times New Roman"/>
+          <w:sz w:val="22"/>
+          <w:szCs w:val="22"/>
+        </w:rPr>
+      </w:pPr>
+      <w:r>
+        <w:rPr>
+          <w:rFonts w:ascii="Times New Roman" w:hAnsi="Times New Roman" w:cs="Times New Roman"/>
           <w:color w:val="000000"/>
+          <w:sz w:val="22"/>
+          <w:szCs w:val="22"/>
         </w:rPr>
         <w:t xml:space="preserve">One morning, when Gregor Samsa woke from troubled dreams, he found himself transformed in his bed into </w:t>
       </w:r>
       <w:proofErr w:type="gramStart"/>
       <w:r>
         <w:rPr>
-          <w:rFonts w:ascii="Times" w:hAnsi="Times" w:cs="Times New Roman"/>
+          <w:rFonts w:ascii="Times New Roman" w:hAnsi="Times New Roman" w:cs="Times New Roman"/>
           <w:color w:val="000000"/>
+          <w:sz w:val="22"/>
+          <w:szCs w:val="22"/>
         </w:rPr>
         <w:t>a horrible vermin</w:t>
       </w:r>
       <w:proofErr w:type="gramEnd"/>
       <w:r>
         <w:rPr>
-          <w:rFonts w:ascii="Times" w:hAnsi="Times" w:cs="Times New Roman"/>
+          <w:rFonts w:ascii="Times New Roman" w:hAnsi="Times New Roman" w:cs="Times New Roman"/>
           <w:color w:val="000000"/>
+          <w:sz w:val="22"/>
+          <w:szCs w:val="22"/>
         </w:rPr>
         <w:t xml:space="preserve">. He lay on his </w:t>
       </w:r>
       <w:proofErr w:type="spellStart"/>
       <w:r>
         <w:rPr>
-          <w:rFonts w:ascii="Times" w:hAnsi="Times" w:cs="Times New Roman"/>
+          <w:rFonts w:ascii="Times New Roman" w:hAnsi="Times New Roman" w:cs="Times New Roman"/>
           <w:color w:val="000000"/>
+          <w:sz w:val="22"/>
+          <w:szCs w:val="22"/>
         </w:rPr>
         <w:t>armour</w:t>
       </w:r>
       <w:proofErr w:type="spellEnd"/>
       <w:r>
         <w:rPr>
-          <w:rFonts w:ascii="Times" w:hAnsi="Times" w:cs="Times New Roman"/>
+          <w:rFonts w:ascii="Times New Roman" w:hAnsi="Times New Roman" w:cs="Times New Roman"/>
           <w:color w:val="000000"/>
+          <w:sz w:val="22"/>
+          <w:szCs w:val="22"/>
         </w:rPr>
         <w:t>-like back, and if he lifted his head a little he could see his brown belly, slightly domed and divided by arches into stiff sections. The bedding was hardly able to cover it and seemed ready to slide off any moment. His many legs, pitifully thin compared with the size of the rest of him, waved about helplessly as he looked.</w:t>
       </w:r>
     </w:p>
     <w:p>
       <w:pPr>
-        <w:spacing w:before="100" w:beforeAutospacing="1" w:after="100" w:afterAutospacing="1"/>
-        <w:rPr>
-          <w:rFonts w:ascii="Times" w:hAnsi="Times" w:cs="Times New Roman"/>
+        <w:rPr>
+          <w:rFonts w:ascii="Times New Roman" w:eastAsia="Times New Roman" w:hAnsi="Times New Roman" w:cs="Times New Roman"/>
+          <w:sz w:val="22"/>
+          <w:szCs w:val="22"/>
+          <w:u w:val="single"/>
+        </w:rPr>
+      </w:pPr>
+      <w:r>
+        <w:rPr>
+          <w:rFonts w:ascii="Times New Roman" w:eastAsia="Times New Roman" w:hAnsi="Times New Roman" w:cs="Times New Roman"/>
+          <w:sz w:val="22"/>
+          <w:szCs w:val="22"/>
+          <w:u w:val="single"/>
+        </w:rPr>
+        <w:t xml:space="preserve">First Paragraph of </w:t>
+      </w:r>
+      <w:r>
+        <w:rPr>
+          <w:rFonts w:ascii="Times New Roman" w:eastAsia="Times New Roman" w:hAnsi="Times New Roman" w:cs="Times New Roman"/>
+          <w:i/>
+          <w:sz w:val="22"/>
+          <w:szCs w:val="22"/>
+          <w:u w:val="single"/>
+        </w:rPr>
+        <w:t>Fahrenheit 45</w:t>
+      </w:r>
+      <w:r>
+        <w:rPr>
+          <w:rFonts w:ascii="Times New Roman" w:eastAsia="Times New Roman" w:hAnsi="Times New Roman" w:cs="Times New Roman"/>
+          <w:i/>
+          <w:sz w:val="22"/>
+          <w:szCs w:val="22"/>
+          <w:u w:val="single"/>
+        </w:rPr>
+        <w:t>1</w:t>
+      </w:r>
+      <w:r>
+        <w:rPr>
+          <w:rFonts w:ascii="Times New Roman" w:eastAsia="Times New Roman" w:hAnsi="Times New Roman" w:cs="Times New Roman"/>
+          <w:sz w:val="22"/>
+          <w:szCs w:val="22"/>
+          <w:u w:val="single"/>
+        </w:rPr>
+        <w:t>, Ray Bradbury</w:t>
+      </w:r>
+    </w:p>
+    <w:p>
+      <w:pPr>
+        <w:rPr>
+          <w:rFonts w:ascii="Times New Roman" w:eastAsia="Times New Roman" w:hAnsi="Times New Roman" w:cs="Times New Roman"/>
+          <w:sz w:val="22"/>
+          <w:szCs w:val="22"/>
+        </w:rPr>
+      </w:pPr>
+    </w:p>
+    <w:p>
+      <w:pPr>
+        <w:rPr>
+          <w:rFonts w:ascii="Times New Roman" w:eastAsia="Times New Roman" w:hAnsi="Times New Roman" w:cs="Times New Roman"/>
+          <w:sz w:val="22"/>
+          <w:szCs w:val="22"/>
+        </w:rPr>
+      </w:pPr>
+      <w:r>
+        <w:rPr>
+          <w:rFonts w:ascii="Times New Roman" w:eastAsia="Times New Roman" w:hAnsi="Times New Roman" w:cs="Times New Roman"/>
+          <w:sz w:val="22"/>
+          <w:szCs w:val="22"/>
+        </w:rPr>
+        <w:t xml:space="preserve">It was a pleasure to burn. </w:t>
+      </w:r>
+    </w:p>
+    <w:p>
+      <w:pPr>
+        <w:rPr>
+          <w:rFonts w:ascii="Times New Roman" w:eastAsia="Times New Roman" w:hAnsi="Times New Roman" w:cs="Times New Roman"/>
+          <w:sz w:val="22"/>
+          <w:szCs w:val="22"/>
+        </w:rPr>
+      </w:pPr>
+      <w:r>
+        <w:rPr>
+          <w:rFonts w:ascii="Times New Roman" w:eastAsia="Times New Roman" w:hAnsi="Times New Roman" w:cs="Times New Roman"/>
+          <w:sz w:val="22"/>
+          <w:szCs w:val="22"/>
+        </w:rPr>
+        <w:t>It was a special pleasure to see things eaten, to see things blackened and changed. With the brass nozzle in his fists, with this great python spitting its venomous kerosene upon the world, the blood pounded in his head, and his hands were the hands of some amazing conductor playing all the symphonies of blazing and burning to bring down the tatters and charcoal ruins of history.</w:t>
+      </w:r>
+    </w:p>
+    <w:p>
+      <w:pPr>
+        <w:rPr>
+          <w:rFonts w:ascii="Times New Roman" w:eastAsia="Times New Roman" w:hAnsi="Times New Roman" w:cs="Times New Roman"/>
+          <w:sz w:val="22"/>
+          <w:szCs w:val="22"/>
+          <w:u w:val="single"/>
+        </w:rPr>
+      </w:pPr>
+    </w:p>
+    <w:p>
+      <w:pPr>
+        <w:rPr>
+          <w:rFonts w:ascii="Times New Roman" w:eastAsia="Times New Roman" w:hAnsi="Times New Roman" w:cs="Times New Roman"/>
+          <w:sz w:val="22"/>
+          <w:szCs w:val="22"/>
+          <w:u w:val="single"/>
+        </w:rPr>
+      </w:pPr>
+      <w:r>
+        <w:rPr>
+          <w:rFonts w:ascii="Times New Roman" w:eastAsia="Times New Roman" w:hAnsi="Times New Roman" w:cs="Times New Roman"/>
+          <w:sz w:val="22"/>
+          <w:szCs w:val="22"/>
+          <w:u w:val="single"/>
+        </w:rPr>
+        <w:t>Some Misc. RT Reviews</w:t>
+      </w:r>
+    </w:p>
+    <w:p>
+      <w:pPr>
+        <w:rPr>
+          <w:rFonts w:ascii="Times New Roman" w:eastAsia="Times New Roman" w:hAnsi="Times New Roman" w:cs="Times New Roman"/>
+          <w:sz w:val="22"/>
+          <w:szCs w:val="22"/>
+        </w:rPr>
+      </w:pPr>
+    </w:p>
+    <w:p>
+      <w:pPr>
+        <w:rPr>
+          <w:rFonts w:ascii="Times New Roman" w:eastAsia="Times New Roman" w:hAnsi="Times New Roman" w:cs="Times New Roman"/>
           <w:color w:val="000000"/>
-        </w:rPr>
-      </w:pPr>
-    </w:p>
-    <w:p>
-      <w:pPr>
-        <w:rPr>
-          <w:rFonts w:ascii="Times" w:eastAsia="Times New Roman" w:hAnsi="Times" w:cs="Times New Roman"/>
-        </w:rPr>
-      </w:pPr>
-      <w:r>
-        <w:rPr>
-          <w:rFonts w:ascii="Times" w:eastAsia="Times New Roman" w:hAnsi="Times" w:cs="Times New Roman"/>
-        </w:rPr>
-        <w:t xml:space="preserve">First Paragraph of </w:t>
-      </w:r>
-      <w:r>
-        <w:rPr>
-          <w:rFonts w:ascii="Times" w:eastAsia="Times New Roman" w:hAnsi="Times" w:cs="Times New Roman"/>
-          <w:i/>
-        </w:rPr>
-        <w:t>Fahrenheit 45</w:t>
-      </w:r>
-      <w:r>
-        <w:rPr>
-          <w:rFonts w:ascii="Times" w:eastAsia="Times New Roman" w:hAnsi="Times" w:cs="Times New Roman"/>
-          <w:i/>
-        </w:rPr>
-        <w:t>1</w:t>
-      </w:r>
-      <w:r>
-        <w:rPr>
-          <w:rFonts w:ascii="Times" w:eastAsia="Times New Roman" w:hAnsi="Times" w:cs="Times New Roman"/>
-        </w:rPr>
-        <w:t>, Ray Bradbury</w:t>
-      </w:r>
-    </w:p>
-    <w:p>
-      <w:pPr>
-        <w:rPr>
-          <w:rFonts w:ascii="Times" w:eastAsia="Times New Roman" w:hAnsi="Times" w:cs="Times New Roman"/>
-        </w:rPr>
-      </w:pPr>
-    </w:p>
-    <w:p>
-      <w:pPr>
-        <w:rPr>
-          <w:rFonts w:ascii="Times" w:eastAsia="Times New Roman" w:hAnsi="Times" w:cs="Times New Roman"/>
-        </w:rPr>
-      </w:pPr>
-      <w:r>
-        <w:rPr>
-          <w:rFonts w:ascii="Times" w:eastAsia="Times New Roman" w:hAnsi="Times" w:cs="Times New Roman"/>
-        </w:rPr>
-        <w:t xml:space="preserve">It was a pleasure to burn. </w:t>
-      </w:r>
-    </w:p>
-    <w:p>
-      <w:pPr>
-        <w:rPr>
-          <w:rFonts w:ascii="Times" w:eastAsia="Times New Roman" w:hAnsi="Times" w:cs="Times New Roman"/>
-        </w:rPr>
-      </w:pPr>
-      <w:r>
-        <w:rPr>
-          <w:rFonts w:ascii="Times" w:eastAsia="Times New Roman" w:hAnsi="Times" w:cs="Times New Roman"/>
-        </w:rPr>
-        <w:t>It was a special pleasure to see things eaten, to see things blackened and changed. With the brass nozzle in his fists, with this great python spitting its venomous kerosene upon the world, the blood pounded in his head, and his hands were the hands of some amazing conductor playing all the symphonies of blazing and burning to bring down the tatters and charcoal ruins of history.</w:t>
-      </w:r>
-    </w:p>
-    <w:p>
-      <w:pPr>
-        <w:rPr>
-          <w:rFonts w:ascii="Times" w:eastAsia="Times New Roman" w:hAnsi="Times" w:cs="Times New Roman"/>
-        </w:rPr>
-      </w:pPr>
-    </w:p>
-    <w:p>
-      <w:pPr>
-        <w:rPr>
-          <w:rFonts w:ascii="Times" w:eastAsia="Times New Roman" w:hAnsi="Times" w:cs="Times New Roman"/>
-        </w:rPr>
-      </w:pPr>
-    </w:p>
-    <w:p/>
+          <w:sz w:val="22"/>
+          <w:szCs w:val="22"/>
+        </w:rPr>
+      </w:pPr>
+      <w:r>
+        <w:rPr>
+          <w:rFonts w:ascii="Times New Roman" w:eastAsia="Times New Roman" w:hAnsi="Times New Roman" w:cs="Times New Roman"/>
+          <w:color w:val="000000"/>
+          <w:sz w:val="22"/>
+          <w:szCs w:val="22"/>
+        </w:rPr>
+        <w:t>You simply haven't had this much fun at the multiplex in a long, long time.</w:t>
+      </w:r>
+    </w:p>
+    <w:p>
+      <w:pPr>
+        <w:rPr>
+          <w:rFonts w:ascii="Times New Roman" w:eastAsia="Times New Roman" w:hAnsi="Times New Roman" w:cs="Times New Roman"/>
+          <w:sz w:val="22"/>
+          <w:szCs w:val="22"/>
+        </w:rPr>
+      </w:pPr>
+    </w:p>
+    <w:p>
+      <w:pPr>
+        <w:rPr>
+          <w:rFonts w:ascii="Times New Roman" w:eastAsia="Times New Roman" w:hAnsi="Times New Roman" w:cs="Times New Roman"/>
+          <w:color w:val="000000"/>
+          <w:sz w:val="22"/>
+          <w:szCs w:val="22"/>
+        </w:rPr>
+      </w:pPr>
+      <w:r>
+        <w:rPr>
+          <w:rFonts w:ascii="Times New Roman" w:eastAsia="Times New Roman" w:hAnsi="Times New Roman" w:cs="Times New Roman"/>
+          <w:color w:val="000000"/>
+          <w:sz w:val="22"/>
+          <w:szCs w:val="22"/>
+        </w:rPr>
+        <w:t>A beautifully shot but aggressively menacing film that is at turns irresistibly sumptuous and hide-your-eyes-behind-your-hands disturbing.</w:t>
+      </w:r>
+    </w:p>
+    <w:p>
+      <w:pPr>
+        <w:rPr>
+          <w:rFonts w:ascii="Times New Roman" w:eastAsia="Times New Roman" w:hAnsi="Times New Roman" w:cs="Times New Roman"/>
+          <w:sz w:val="22"/>
+          <w:szCs w:val="22"/>
+        </w:rPr>
+      </w:pPr>
+    </w:p>
+    <w:p>
+      <w:pPr>
+        <w:rPr>
+          <w:rFonts w:ascii="Times New Roman" w:eastAsia="Times New Roman" w:hAnsi="Times New Roman" w:cs="Times New Roman"/>
+          <w:color w:val="000000"/>
+          <w:sz w:val="22"/>
+          <w:szCs w:val="22"/>
+        </w:rPr>
+      </w:pPr>
+      <w:r>
+        <w:rPr>
+          <w:rFonts w:ascii="Times New Roman" w:eastAsia="Times New Roman" w:hAnsi="Times New Roman" w:cs="Times New Roman"/>
+          <w:color w:val="000000"/>
+          <w:sz w:val="22"/>
+          <w:szCs w:val="22"/>
+        </w:rPr>
+        <w:t>As fresh as [</w:t>
+      </w:r>
+      <w:proofErr w:type="spellStart"/>
+      <w:r>
+        <w:rPr>
+          <w:rFonts w:ascii="Times New Roman" w:eastAsia="Times New Roman" w:hAnsi="Times New Roman" w:cs="Times New Roman"/>
+          <w:color w:val="000000"/>
+          <w:sz w:val="22"/>
+          <w:szCs w:val="22"/>
+        </w:rPr>
+        <w:t>Gatlif's</w:t>
+      </w:r>
+      <w:proofErr w:type="spellEnd"/>
+      <w:r>
+        <w:rPr>
+          <w:rFonts w:ascii="Times New Roman" w:eastAsia="Times New Roman" w:hAnsi="Times New Roman" w:cs="Times New Roman"/>
+          <w:color w:val="000000"/>
+          <w:sz w:val="22"/>
+          <w:szCs w:val="22"/>
+        </w:rPr>
+        <w:t>] view of flamenco may be, his dramatic ideas are excruciatingly trite.</w:t>
+      </w:r>
+    </w:p>
+    <w:p>
+      <w:pPr>
+        <w:rPr>
+          <w:rFonts w:ascii="Times New Roman" w:eastAsia="Times New Roman" w:hAnsi="Times New Roman" w:cs="Times New Roman"/>
+          <w:sz w:val="22"/>
+          <w:szCs w:val="22"/>
+        </w:rPr>
+      </w:pPr>
+    </w:p>
+    <w:p>
+      <w:pPr>
+        <w:rPr>
+          <w:rFonts w:ascii="Times New Roman" w:eastAsia="Times New Roman" w:hAnsi="Times New Roman" w:cs="Times New Roman"/>
+          <w:color w:val="000000"/>
+          <w:sz w:val="22"/>
+          <w:szCs w:val="22"/>
+        </w:rPr>
+      </w:pPr>
+      <w:r>
+        <w:rPr>
+          <w:rFonts w:ascii="Times New Roman" w:eastAsia="Times New Roman" w:hAnsi="Times New Roman" w:cs="Times New Roman"/>
+          <w:color w:val="000000"/>
+          <w:sz w:val="22"/>
+          <w:szCs w:val="22"/>
+        </w:rPr>
+        <w:t>In a word, it's soulless.</w:t>
+      </w:r>
+    </w:p>
+    <w:p>
+      <w:pPr>
+        <w:rPr>
+          <w:rFonts w:ascii="Times New Roman" w:eastAsia="Times New Roman" w:hAnsi="Times New Roman" w:cs="Times New Roman"/>
+          <w:sz w:val="22"/>
+          <w:szCs w:val="22"/>
+        </w:rPr>
+      </w:pPr>
+      <w:r>
+        <w:rPr>
+          <w:rFonts w:ascii="Times New Roman" w:eastAsia="Times New Roman" w:hAnsi="Times New Roman" w:cs="Times New Roman"/>
+          <w:sz w:val="22"/>
+          <w:szCs w:val="22"/>
+        </w:rPr>
+        <w:br w:type="page"/>
+      </w:r>
+    </w:p>
+    <w:p>
+      <w:pPr>
+        <w:rPr>
+          <w:rFonts w:ascii="Times New Roman" w:eastAsia="Times New Roman" w:hAnsi="Times New Roman" w:cs="Times New Roman"/>
+          <w:sz w:val="22"/>
+          <w:szCs w:val="22"/>
+        </w:rPr>
+      </w:pPr>
+    </w:p>
+    <w:p>
+      <w:pPr>
+        <w:rPr>
+          <w:rFonts w:ascii="Times New Roman" w:eastAsia="Times New Roman" w:hAnsi="Times New Roman" w:cs="Times New Roman"/>
+          <w:sz w:val="22"/>
+          <w:szCs w:val="22"/>
+        </w:rPr>
+      </w:pPr>
+      <w:proofErr w:type="spellStart"/>
+      <w:r>
+        <w:rPr>
+          <w:rFonts w:ascii="Times New Roman" w:eastAsia="Times New Roman" w:hAnsi="Times New Roman" w:cs="Times New Roman"/>
+          <w:sz w:val="22"/>
+          <w:szCs w:val="22"/>
+        </w:rPr>
+        <w:t>Gramond</w:t>
+      </w:r>
+      <w:proofErr w:type="spellEnd"/>
+    </w:p>
+    <w:p>
+      <w:pPr>
+        <w:rPr>
+          <w:rFonts w:ascii="Times New Roman" w:eastAsia="Times New Roman" w:hAnsi="Times New Roman" w:cs="Times New Roman"/>
+          <w:sz w:val="22"/>
+          <w:szCs w:val="22"/>
+        </w:rPr>
+      </w:pPr>
+    </w:p>
+    <w:p>
+      <w:pPr>
+        <w:rPr>
+          <w:rFonts w:ascii="Times New Roman" w:eastAsia="Times New Roman" w:hAnsi="Times New Roman" w:cs="Times New Roman"/>
+          <w:sz w:val="22"/>
+          <w:szCs w:val="22"/>
+        </w:rPr>
+      </w:pPr>
+      <w:r>
+        <w:rPr>
+          <w:rFonts w:ascii="Times New Roman" w:eastAsia="Times New Roman" w:hAnsi="Times New Roman" w:cs="Times New Roman"/>
+          <w:sz w:val="22"/>
+          <w:szCs w:val="22"/>
+        </w:rPr>
+        <w:t>My research presents an opportunity to explore the interconnected examination of the Cold War, the Civil Rights Movement, economic modernization, suburbanization, and neoliberalism in the South, the state of Florida, and the Orlando metropolitan area. While not diminishing the role of Disney World in Orlando’s development, this dissertation will argue that to truly understand the growth and inequalities of the Orlando area, it is important to demonstrate the origins of these developments in the pre-Disney years (pre-1965) that played a role in attracting Disney to the area. By ending in 1980, nearly a decade after the opening of Disney in 1971, this dissertation will demonstrate how Disney further accelerated the growth and inequalities in the region that previously existed. Examples include the business-friendly regimes in the area, a growing population, the shortage of available housing, and the spatial dynamics of where residents could live, which remained tied to race but in the post-integration era also became associated with class.</w:t>
+      </w:r>
+    </w:p>
+    <w:p>
+      <w:pPr>
+        <w:rPr>
+          <w:rFonts w:ascii="Times New Roman" w:eastAsia="Times New Roman" w:hAnsi="Times New Roman" w:cs="Times New Roman"/>
+          <w:sz w:val="22"/>
+          <w:szCs w:val="22"/>
+        </w:rPr>
+      </w:pPr>
+    </w:p>
+    <w:p>
+      <w:pPr>
+        <w:rPr>
+          <w:rFonts w:ascii="Times New Roman" w:eastAsia="Times New Roman" w:hAnsi="Times New Roman" w:cs="Times New Roman"/>
+          <w:sz w:val="22"/>
+          <w:szCs w:val="22"/>
+        </w:rPr>
+      </w:pPr>
+      <w:proofErr w:type="spellStart"/>
+      <w:r>
+        <w:rPr>
+          <w:rFonts w:ascii="Times New Roman" w:eastAsia="Times New Roman" w:hAnsi="Times New Roman" w:cs="Times New Roman"/>
+          <w:sz w:val="22"/>
+          <w:szCs w:val="22"/>
+        </w:rPr>
+        <w:t>Oriane</w:t>
+      </w:r>
+      <w:proofErr w:type="spellEnd"/>
+    </w:p>
+    <w:p>
+      <w:pPr>
+        <w:rPr>
+          <w:rFonts w:ascii="Times New Roman" w:eastAsia="Times New Roman" w:hAnsi="Times New Roman" w:cs="Times New Roman"/>
+          <w:sz w:val="22"/>
+          <w:szCs w:val="22"/>
+        </w:rPr>
+      </w:pPr>
+    </w:p>
+    <w:p>
+      <w:pPr>
+        <w:rPr>
+          <w:rFonts w:ascii="Times New Roman" w:eastAsia="Times New Roman" w:hAnsi="Times New Roman" w:cs="Times New Roman"/>
+          <w:sz w:val="22"/>
+          <w:szCs w:val="22"/>
+        </w:rPr>
+      </w:pPr>
+      <w:r>
+        <w:rPr>
+          <w:rFonts w:ascii="Times New Roman" w:eastAsia="Times New Roman" w:hAnsi="Times New Roman" w:cs="Times New Roman"/>
+          <w:sz w:val="22"/>
+          <w:szCs w:val="22"/>
+        </w:rPr>
+        <w:t xml:space="preserve">In my dissertation, I explore understudied erotic texts written by women in France at the end of the eighteenth century. Some of the works of Suzanne </w:t>
+      </w:r>
+      <w:proofErr w:type="spellStart"/>
+      <w:r>
+        <w:rPr>
+          <w:rFonts w:ascii="Times New Roman" w:eastAsia="Times New Roman" w:hAnsi="Times New Roman" w:cs="Times New Roman"/>
+          <w:sz w:val="22"/>
+          <w:szCs w:val="22"/>
+        </w:rPr>
+        <w:t>Giroust</w:t>
+      </w:r>
+      <w:proofErr w:type="spellEnd"/>
+      <w:r>
+        <w:rPr>
+          <w:rFonts w:ascii="Times New Roman" w:eastAsia="Times New Roman" w:hAnsi="Times New Roman" w:cs="Times New Roman"/>
+          <w:sz w:val="22"/>
+          <w:szCs w:val="22"/>
+        </w:rPr>
+        <w:t xml:space="preserve"> de Morency, </w:t>
+      </w:r>
+      <w:proofErr w:type="spellStart"/>
+      <w:r>
+        <w:rPr>
+          <w:rFonts w:ascii="Times New Roman" w:eastAsia="Times New Roman" w:hAnsi="Times New Roman" w:cs="Times New Roman"/>
+          <w:sz w:val="22"/>
+          <w:szCs w:val="22"/>
+        </w:rPr>
+        <w:t>Félicité</w:t>
+      </w:r>
+      <w:proofErr w:type="spellEnd"/>
+      <w:r>
+        <w:rPr>
+          <w:rFonts w:ascii="Times New Roman" w:eastAsia="Times New Roman" w:hAnsi="Times New Roman" w:cs="Times New Roman"/>
+          <w:sz w:val="22"/>
+          <w:szCs w:val="22"/>
+        </w:rPr>
+        <w:t xml:space="preserve"> de Choiseul-Meuse or Marie </w:t>
+      </w:r>
+      <w:proofErr w:type="spellStart"/>
+      <w:r>
+        <w:rPr>
+          <w:rFonts w:ascii="Times New Roman" w:eastAsia="Times New Roman" w:hAnsi="Times New Roman" w:cs="Times New Roman"/>
+          <w:sz w:val="22"/>
+          <w:szCs w:val="22"/>
+        </w:rPr>
+        <w:t>Guénard</w:t>
+      </w:r>
+      <w:proofErr w:type="spellEnd"/>
+      <w:r>
+        <w:rPr>
+          <w:rFonts w:ascii="Times New Roman" w:eastAsia="Times New Roman" w:hAnsi="Times New Roman" w:cs="Times New Roman"/>
+          <w:sz w:val="22"/>
+          <w:szCs w:val="22"/>
+        </w:rPr>
+        <w:t xml:space="preserve"> de </w:t>
+      </w:r>
+      <w:proofErr w:type="spellStart"/>
+      <w:r>
+        <w:rPr>
+          <w:rFonts w:ascii="Times New Roman" w:eastAsia="Times New Roman" w:hAnsi="Times New Roman" w:cs="Times New Roman"/>
+          <w:sz w:val="22"/>
+          <w:szCs w:val="22"/>
+        </w:rPr>
+        <w:t>Méré</w:t>
+      </w:r>
+      <w:proofErr w:type="spellEnd"/>
+      <w:r>
+        <w:rPr>
+          <w:rFonts w:ascii="Times New Roman" w:eastAsia="Times New Roman" w:hAnsi="Times New Roman" w:cs="Times New Roman"/>
+          <w:sz w:val="22"/>
+          <w:szCs w:val="22"/>
+        </w:rPr>
+        <w:t xml:space="preserve"> were banned from reading rooms, condemned to destruction, or simply locked and forgotten about in the </w:t>
+      </w:r>
+      <w:proofErr w:type="spellStart"/>
+      <w:r>
+        <w:rPr>
+          <w:rFonts w:ascii="Times New Roman" w:eastAsia="Times New Roman" w:hAnsi="Times New Roman" w:cs="Times New Roman"/>
+          <w:sz w:val="22"/>
+          <w:szCs w:val="22"/>
+        </w:rPr>
+        <w:t>Enfer</w:t>
+      </w:r>
+      <w:proofErr w:type="spellEnd"/>
+      <w:r>
+        <w:rPr>
+          <w:rFonts w:ascii="Times New Roman" w:eastAsia="Times New Roman" w:hAnsi="Times New Roman" w:cs="Times New Roman"/>
+          <w:sz w:val="22"/>
+          <w:szCs w:val="22"/>
+        </w:rPr>
+        <w:t xml:space="preserve"> of the Bibliothèque </w:t>
+      </w:r>
+      <w:proofErr w:type="spellStart"/>
+      <w:r>
+        <w:rPr>
+          <w:rFonts w:ascii="Times New Roman" w:eastAsia="Times New Roman" w:hAnsi="Times New Roman" w:cs="Times New Roman"/>
+          <w:sz w:val="22"/>
+          <w:szCs w:val="22"/>
+        </w:rPr>
+        <w:t>nationale</w:t>
+      </w:r>
+      <w:proofErr w:type="spellEnd"/>
+      <w:r>
+        <w:rPr>
+          <w:rFonts w:ascii="Times New Roman" w:eastAsia="Times New Roman" w:hAnsi="Times New Roman" w:cs="Times New Roman"/>
+          <w:sz w:val="22"/>
+          <w:szCs w:val="22"/>
+        </w:rPr>
+        <w:t xml:space="preserve"> de France. The supposed danger of their works lies in the description of lesbian sexuality, the defense of premarital sexuality for women, counter discourses on sexual violence, as well as the depiction of female desire in its autonomous, personal and exploratory dimension.</w:t>
+      </w:r>
+    </w:p>
+    <w:p>
+      <w:pPr>
+        <w:rPr>
+          <w:rFonts w:ascii="Times New Roman" w:eastAsia="Times New Roman" w:hAnsi="Times New Roman" w:cs="Times New Roman"/>
+          <w:sz w:val="22"/>
+          <w:szCs w:val="22"/>
+        </w:rPr>
+      </w:pPr>
+    </w:p>
+    <w:p>
+      <w:pPr>
+        <w:rPr>
+          <w:rFonts w:ascii="Times New Roman" w:eastAsia="Times New Roman" w:hAnsi="Times New Roman" w:cs="Times New Roman"/>
+          <w:sz w:val="22"/>
+          <w:szCs w:val="22"/>
+        </w:rPr>
+      </w:pPr>
+    </w:p>
+    <w:p>
+      <w:pPr>
+        <w:rPr>
+          <w:rFonts w:ascii="Times New Roman" w:hAnsi="Times New Roman" w:cs="Times New Roman"/>
+          <w:sz w:val="22"/>
+          <w:szCs w:val="22"/>
+        </w:rPr>
+      </w:pPr>
+      <w:r>
+        <w:rPr>
+          <w:rFonts w:ascii="Times New Roman" w:hAnsi="Times New Roman" w:cs="Times New Roman"/>
+          <w:sz w:val="22"/>
+          <w:szCs w:val="22"/>
+        </w:rPr>
+        <w:t>Emmy</w:t>
+      </w:r>
+    </w:p>
+    <w:p>
+      <w:pPr>
+        <w:rPr>
+          <w:rFonts w:ascii="Times New Roman" w:hAnsi="Times New Roman" w:cs="Times New Roman"/>
+          <w:sz w:val="22"/>
+          <w:szCs w:val="22"/>
+        </w:rPr>
+      </w:pPr>
+    </w:p>
+    <w:p>
+      <w:pPr>
+        <w:rPr>
+          <w:rFonts w:ascii="Times New Roman" w:hAnsi="Times New Roman" w:cs="Times New Roman"/>
+          <w:sz w:val="22"/>
+          <w:szCs w:val="22"/>
+        </w:rPr>
+      </w:pPr>
+      <w:r>
+        <w:rPr>
+          <w:rFonts w:ascii="Times New Roman" w:hAnsi="Times New Roman" w:cs="Times New Roman"/>
+          <w:sz w:val="22"/>
+          <w:szCs w:val="22"/>
+        </w:rPr>
+        <w:t>With limited access to his Country, Heenan-</w:t>
+      </w:r>
+      <w:proofErr w:type="spellStart"/>
+      <w:r>
+        <w:rPr>
+          <w:rFonts w:ascii="Times New Roman" w:hAnsi="Times New Roman" w:cs="Times New Roman"/>
+          <w:sz w:val="22"/>
+          <w:szCs w:val="22"/>
+        </w:rPr>
+        <w:t>Puruntatameri</w:t>
+      </w:r>
+      <w:proofErr w:type="spellEnd"/>
+      <w:r>
+        <w:rPr>
+          <w:rFonts w:ascii="Times New Roman" w:hAnsi="Times New Roman" w:cs="Times New Roman"/>
+          <w:sz w:val="22"/>
+          <w:szCs w:val="22"/>
+        </w:rPr>
+        <w:t xml:space="preserve"> filmed his dance in a place that had similar features to his ancestral lands: a beach with a white ochre cliff. This idea of a mimetic production of place is in direct contrast to the non-mimetic practice of painting </w:t>
+      </w:r>
+      <w:proofErr w:type="spellStart"/>
+      <w:r>
+        <w:rPr>
+          <w:rFonts w:ascii="Times New Roman" w:hAnsi="Times New Roman" w:cs="Times New Roman"/>
+          <w:sz w:val="22"/>
+          <w:szCs w:val="22"/>
+        </w:rPr>
+        <w:t>jilamara</w:t>
+      </w:r>
+      <w:proofErr w:type="spellEnd"/>
+      <w:r>
+        <w:rPr>
+          <w:rFonts w:ascii="Times New Roman" w:hAnsi="Times New Roman" w:cs="Times New Roman"/>
+          <w:sz w:val="22"/>
+          <w:szCs w:val="22"/>
+        </w:rPr>
+        <w:t xml:space="preserve">. In Tiwi painting, artists seek to craft their own unique </w:t>
+      </w:r>
+      <w:proofErr w:type="spellStart"/>
+      <w:r>
+        <w:rPr>
+          <w:rFonts w:ascii="Times New Roman" w:hAnsi="Times New Roman" w:cs="Times New Roman"/>
+          <w:sz w:val="22"/>
+          <w:szCs w:val="22"/>
+        </w:rPr>
+        <w:t>jilamara</w:t>
+      </w:r>
+      <w:proofErr w:type="spellEnd"/>
+      <w:r>
+        <w:rPr>
+          <w:rFonts w:ascii="Times New Roman" w:hAnsi="Times New Roman" w:cs="Times New Roman"/>
+          <w:sz w:val="22"/>
+          <w:szCs w:val="22"/>
+        </w:rPr>
+        <w:t xml:space="preserve"> that cannot be referential to other designs. Mimesis is invoked in the act of painting itself, following </w:t>
+      </w:r>
+      <w:proofErr w:type="spellStart"/>
+      <w:r>
+        <w:rPr>
+          <w:rFonts w:ascii="Times New Roman" w:hAnsi="Times New Roman" w:cs="Times New Roman"/>
+          <w:sz w:val="22"/>
+          <w:szCs w:val="22"/>
+        </w:rPr>
+        <w:t>Purukupali’s</w:t>
+      </w:r>
+      <w:proofErr w:type="spellEnd"/>
+      <w:r>
+        <w:rPr>
+          <w:rFonts w:ascii="Times New Roman" w:hAnsi="Times New Roman" w:cs="Times New Roman"/>
+          <w:sz w:val="22"/>
+          <w:szCs w:val="22"/>
+        </w:rPr>
+        <w:t xml:space="preserve"> painting of his body during the performance of the first </w:t>
+      </w:r>
+      <w:proofErr w:type="spellStart"/>
+      <w:r>
+        <w:rPr>
+          <w:rFonts w:ascii="Times New Roman" w:hAnsi="Times New Roman" w:cs="Times New Roman"/>
+          <w:sz w:val="22"/>
+          <w:szCs w:val="22"/>
+        </w:rPr>
+        <w:t>Pukumani</w:t>
+      </w:r>
+      <w:proofErr w:type="spellEnd"/>
+      <w:r>
+        <w:rPr>
+          <w:rFonts w:ascii="Times New Roman" w:hAnsi="Times New Roman" w:cs="Times New Roman"/>
+          <w:sz w:val="22"/>
+          <w:szCs w:val="22"/>
+        </w:rPr>
+        <w:t xml:space="preserve"> ceremony.</w:t>
+      </w:r>
+    </w:p>
+    <w:p>
+      <w:pPr>
+        <w:rPr>
+          <w:rFonts w:ascii="Times New Roman" w:hAnsi="Times New Roman" w:cs="Times New Roman"/>
+          <w:sz w:val="22"/>
+          <w:szCs w:val="22"/>
+        </w:rPr>
+      </w:pPr>
+    </w:p>
+    <w:p>
+      <w:pPr>
+        <w:rPr>
+          <w:rFonts w:ascii="Times New Roman" w:hAnsi="Times New Roman" w:cs="Times New Roman"/>
+          <w:sz w:val="22"/>
+          <w:szCs w:val="22"/>
+        </w:rPr>
+      </w:pPr>
+      <w:r>
+        <w:rPr>
+          <w:rFonts w:ascii="Times New Roman" w:hAnsi="Times New Roman" w:cs="Times New Roman"/>
+          <w:sz w:val="22"/>
+          <w:szCs w:val="22"/>
+        </w:rPr>
+        <w:t>Amna</w:t>
+      </w:r>
+    </w:p>
+    <w:p>
+      <w:pPr>
+        <w:rPr>
+          <w:rFonts w:ascii="Times New Roman" w:hAnsi="Times New Roman" w:cs="Times New Roman"/>
+          <w:sz w:val="22"/>
+          <w:szCs w:val="22"/>
+        </w:rPr>
+      </w:pPr>
+    </w:p>
+    <w:p>
+      <w:pPr>
+        <w:rPr>
+          <w:rFonts w:ascii="Times New Roman" w:hAnsi="Times New Roman" w:cs="Times New Roman"/>
+          <w:sz w:val="22"/>
+          <w:szCs w:val="22"/>
+        </w:rPr>
+      </w:pPr>
+      <w:r>
+        <w:rPr>
+          <w:rFonts w:ascii="Times New Roman" w:hAnsi="Times New Roman" w:cs="Times New Roman"/>
+          <w:sz w:val="22"/>
+          <w:szCs w:val="22"/>
+        </w:rPr>
+        <w:t xml:space="preserve">Broadly, I am interested in how philosophical and literary texts – which are often one and the same – provide communities with answers not only to this question of how to live a meaningful life, but also to questions that necessarily follow e.g. What is a meaningful life? Why is it necessary for life to have meaning? I am, therefore, fascinated with the role of language, both Divine and human, in dealing with these concerns: the way it shapes not only responses to existential problems, but the very problems themselves by affecting human self-understanding, and perception of God(s) and the external world. Such questions are the focus of my study of Sufi poetry from the </w:t>
+      </w:r>
+      <w:proofErr w:type="gramStart"/>
+      <w:r>
+        <w:rPr>
+          <w:rFonts w:ascii="Times New Roman" w:hAnsi="Times New Roman" w:cs="Times New Roman"/>
+          <w:sz w:val="22"/>
+          <w:szCs w:val="22"/>
+        </w:rPr>
+        <w:t>pre- and early-modern Muslim</w:t>
+      </w:r>
+      <w:proofErr w:type="gramEnd"/>
+      <w:r>
+        <w:rPr>
+          <w:rFonts w:ascii="Times New Roman" w:hAnsi="Times New Roman" w:cs="Times New Roman"/>
+          <w:sz w:val="22"/>
+          <w:szCs w:val="22"/>
+        </w:rPr>
+        <w:t xml:space="preserve"> world. </w:t>
+      </w:r>
+      <w:proofErr w:type="gramStart"/>
+      <w:r>
+        <w:rPr>
+          <w:rFonts w:ascii="Times New Roman" w:hAnsi="Times New Roman" w:cs="Times New Roman"/>
+          <w:sz w:val="22"/>
+          <w:szCs w:val="22"/>
+        </w:rPr>
+        <w:t>In particular, I</w:t>
+      </w:r>
+      <w:proofErr w:type="gramEnd"/>
+      <w:r>
+        <w:rPr>
+          <w:rFonts w:ascii="Times New Roman" w:hAnsi="Times New Roman" w:cs="Times New Roman"/>
+          <w:sz w:val="22"/>
+          <w:szCs w:val="22"/>
+        </w:rPr>
+        <w:t xml:space="preserve"> am interested in the pedagogical elements of this poetry, which provide tools for spiritual and social healing, thereby teaching us how to live meaningfully.</w:t>
+      </w:r>
+    </w:p>
+    <w:p>
+      <w:pPr>
+        <w:rPr>
+          <w:rFonts w:ascii="Times New Roman" w:hAnsi="Times New Roman" w:cs="Times New Roman"/>
+          <w:sz w:val="22"/>
+          <w:szCs w:val="22"/>
+        </w:rPr>
+      </w:pPr>
+    </w:p>
     <w:sectPr>
       <w:pgSz w:w="12240" w:h="15840"/>
       <w:pgMar w:top="1440" w:right="1800" w:bottom="1440" w:left="1800" w:header="720" w:footer="720" w:gutter="0"/>
@@ -165,7 +844,7 @@
 </file>
 
 <file path=word/numbering.xml><?xml version="1.0" encoding="utf-8"?>
-<w:numbering xmlns:wpc="http://schemas.microsoft.com/office/word/2010/wordprocessingCanvas" xmlns:cx="http://schemas.microsoft.com/office/drawing/2014/chartex" xmlns:cx1="http://schemas.microsoft.com/office/drawing/2015/9/8/chartex" xmlns:cx2="http://schemas.microsoft.com/office/drawing/2015/10/21/chartex" xmlns:cx3="http://schemas.microsoft.com/office/drawing/2016/5/9/chartex" xmlns:cx4="http://schemas.microsoft.com/office/drawing/2016/5/10/chartex" xmlns:cx5="http://schemas.microsoft.com/office/drawing/2016/5/11/chartex" xmlns:cx6="http://schemas.microsoft.com/office/drawing/2016/5/12/chartex" xmlns:cx7="http://schemas.microsoft.com/office/drawing/2016/5/13/chartex" xmlns:cx8="http://schemas.microsoft.com/office/drawing/2016/5/14/chartex" xmlns:mc="http://schemas.openxmlformats.org/markup-compatibility/2006" xmlns:aink="http://schemas.microsoft.com/office/drawing/2016/ink" xmlns:am3d="http://schemas.microsoft.com/office/drawing/2017/model3d" xmlns:o="urn:schemas-microsoft-com:office:office" xmlns:oel="http://schemas.microsoft.com/office/2019/extlst" xmlns:r="http://schemas.openxmlformats.org/officeDocument/2006/relationships" xmlns:m="http://schemas.openxmlformats.org/officeDocument/2006/math" xmlns:v="urn:schemas-microsoft-com:vml" xmlns:wp14="http://schemas.microsoft.com/office/word/2010/wordprocessingDrawing" xmlns:wp="http://schemas.openxmlformats.org/drawingml/2006/wordprocessingDrawing" xmlns:w10="urn:schemas-microsoft-com:office:word" xmlns:w="http://schemas.openxmlformats.org/wordprocessingml/2006/main" xmlns:w14="http://schemas.microsoft.com/office/word/2010/wordml" xmlns:w15="http://schemas.microsoft.com/office/word/2012/wordml" xmlns:w16cex="http://schemas.microsoft.com/office/word/2018/wordml/cex" xmlns:w16cid="http://schemas.microsoft.com/office/word/2016/wordml/cid" xmlns:w16="http://schemas.microsoft.com/office/word/2018/wordml" xmlns:w16sdtdh="http://schemas.microsoft.com/office/word/2020/wordml/sdtdatahash" xmlns:w16se="http://schemas.microsoft.com/office/word/2015/wordml/symex" xmlns:wpg="http://schemas.microsoft.com/office/word/2010/wordprocessingGroup" xmlns:wpi="http://schemas.microsoft.com/office/word/2010/wordprocessingInk" xmlns:wne="http://schemas.microsoft.com/office/word/2006/wordml" xmlns:wps="http://schemas.microsoft.com/office/word/2010/wordprocessingShape" mc:Ignorable="w14 w15 w16se w16cid w16 w16cex w16sdtdh wp14">
+<w:numbering xmlns:wpc="http://schemas.microsoft.com/office/word/2010/wordprocessingCanvas" xmlns:cx="http://schemas.microsoft.com/office/drawing/2014/chartex" xmlns:cx1="http://schemas.microsoft.com/office/drawing/2015/9/8/chartex" xmlns:cx2="http://schemas.microsoft.com/office/drawing/2015/10/21/chartex" xmlns:cx3="http://schemas.microsoft.com/office/drawing/2016/5/9/chartex" xmlns:cx4="http://schemas.microsoft.com/office/drawing/2016/5/10/chartex" xmlns:cx5="http://schemas.microsoft.com/office/drawing/2016/5/11/chartex" xmlns:cx6="http://schemas.microsoft.com/office/drawing/2016/5/12/chartex" xmlns:cx7="http://schemas.microsoft.com/office/drawing/2016/5/13/chartex" xmlns:cx8="http://schemas.microsoft.com/office/drawing/2016/5/14/chartex" xmlns:mc="http://schemas.openxmlformats.org/markup-compatibility/2006" xmlns:aink="http://schemas.microsoft.com/office/drawing/2016/ink" xmlns:am3d="http://schemas.microsoft.com/office/drawing/2017/model3d" xmlns:o="urn:schemas-microsoft-com:office:office" xmlns:oel="http://schemas.microsoft.com/office/2019/extlst" xmlns:r="http://schemas.openxmlformats.org/officeDocument/2006/relationships" xmlns:m="http://schemas.openxmlformats.org/officeDocument/2006/math" xmlns:v="urn:schemas-microsoft-com:vml" xmlns:wp14="http://schemas.microsoft.com/office/word/2010/wordprocessingDrawing" xmlns:wp="http://schemas.openxmlformats.org/drawingml/2006/wordprocessingDrawing" xmlns:w10="urn:schemas-microsoft-com:office:word" xmlns:w="http://schemas.openxmlformats.org/wordprocessingml/2006/main" xmlns:w14="http://schemas.microsoft.com/office/word/2010/wordml" xmlns:w15="http://schemas.microsoft.com/office/word/2012/wordml" xmlns:w16cex="http://schemas.microsoft.com/office/word/2018/wordml/cex" xmlns:w16cid="http://schemas.microsoft.com/office/word/2016/wordml/cid" xmlns:w16="http://schemas.microsoft.com/office/word/2018/wordml" xmlns:w16du="http://schemas.microsoft.com/office/word/2023/wordml/word16du" xmlns:w16sdtdh="http://schemas.microsoft.com/office/word/2020/wordml/sdtdatahash" xmlns:w16se="http://schemas.microsoft.com/office/word/2015/wordml/symex" xmlns:wpg="http://schemas.microsoft.com/office/word/2010/wordprocessingGroup" xmlns:wpi="http://schemas.microsoft.com/office/word/2010/wordprocessingInk" xmlns:wne="http://schemas.microsoft.com/office/word/2006/wordml" xmlns:wps="http://schemas.microsoft.com/office/word/2010/wordprocessingShape" mc:Ignorable="w14 w15 w16se w16cid w16 w16cex w16sdtdh w16du wp14">
   <w:abstractNum w:abstractNumId="0" w15:restartNumberingAfterBreak="0">
     <w:nsid w:val="29CB1633"/>
     <w:multiLevelType w:val="hybridMultilevel"/>
@@ -286,7 +965,7 @@
 </file>
 
 <file path=word/styles.xml><?xml version="1.0" encoding="utf-8"?>
-<w:styles xmlns:mc="http://schemas.openxmlformats.org/markup-compatibility/2006" xmlns:r="http://schemas.openxmlformats.org/officeDocument/2006/relationships" xmlns:w="http://schemas.openxmlformats.org/wordprocessingml/2006/main" xmlns:w14="http://schemas.microsoft.com/office/word/2010/wordml" xmlns:w15="http://schemas.microsoft.com/office/word/2012/wordml" xmlns:w16cex="http://schemas.microsoft.com/office/word/2018/wordml/cex" xmlns:w16cid="http://schemas.microsoft.com/office/word/2016/wordml/cid" xmlns:w16="http://schemas.microsoft.com/office/word/2018/wordml" xmlns:w16sdtdh="http://schemas.microsoft.com/office/word/2020/wordml/sdtdatahash" xmlns:w16se="http://schemas.microsoft.com/office/word/2015/wordml/symex" mc:Ignorable="w14 w15 w16se w16cid w16 w16cex w16sdtdh">
+<w:styles xmlns:mc="http://schemas.openxmlformats.org/markup-compatibility/2006" xmlns:r="http://schemas.openxmlformats.org/officeDocument/2006/relationships" xmlns:w="http://schemas.openxmlformats.org/wordprocessingml/2006/main" xmlns:w14="http://schemas.microsoft.com/office/word/2010/wordml" xmlns:w15="http://schemas.microsoft.com/office/word/2012/wordml" xmlns:w16cex="http://schemas.microsoft.com/office/word/2018/wordml/cex" xmlns:w16cid="http://schemas.microsoft.com/office/word/2016/wordml/cid" xmlns:w16="http://schemas.microsoft.com/office/word/2018/wordml" xmlns:w16du="http://schemas.microsoft.com/office/word/2023/wordml/word16du" xmlns:w16sdtdh="http://schemas.microsoft.com/office/word/2020/wordml/sdtdatahash" xmlns:w16se="http://schemas.microsoft.com/office/word/2015/wordml/symex" mc:Ignorable="w14 w15 w16se w16cid w16 w16cex w16sdtdh w16du">
   <w:docDefaults>
     <w:rPrDefault>
       <w:rPr>
@@ -674,7 +1353,6 @@
   <w:style w:type="character" w:default="1" w:styleId="DefaultParagraphFont">
     <w:name w:val="Default Paragraph Font"/>
     <w:uiPriority w:val="1"/>
-    <w:semiHidden/>
     <w:unhideWhenUsed/>
   </w:style>
   <w:style w:type="table" w:default="1" w:styleId="TableNormal">

</xml_diff>

<commit_message>
update with kristin passagesg
</commit_message>
<xml_diff>
--- a/assets/workshop-on-workshops/sentiment-analysis-passages.docx
+++ b/assets/workshop-on-workshops/sentiment-analysis-passages.docx
@@ -405,15 +405,6 @@
           <w:szCs w:val="22"/>
         </w:rPr>
       </w:pPr>
-    </w:p>
-    <w:p>
-      <w:pPr>
-        <w:rPr>
-          <w:rFonts w:ascii="Times New Roman" w:eastAsia="Times New Roman" w:hAnsi="Times New Roman" w:cs="Times New Roman"/>
-          <w:sz w:val="22"/>
-          <w:szCs w:val="22"/>
-        </w:rPr>
-      </w:pPr>
       <w:r>
         <w:rPr>
           <w:rFonts w:ascii="Times New Roman" w:eastAsia="Times New Roman" w:hAnsi="Times New Roman" w:cs="Times New Roman"/>
@@ -459,15 +450,6 @@
           <w:szCs w:val="22"/>
         </w:rPr>
       </w:pPr>
-    </w:p>
-    <w:p>
-      <w:pPr>
-        <w:rPr>
-          <w:rFonts w:ascii="Times New Roman" w:eastAsia="Times New Roman" w:hAnsi="Times New Roman" w:cs="Times New Roman"/>
-          <w:sz w:val="22"/>
-          <w:szCs w:val="22"/>
-        </w:rPr>
-      </w:pPr>
       <w:r>
         <w:rPr>
           <w:rFonts w:ascii="Times New Roman" w:eastAsia="Times New Roman" w:hAnsi="Times New Roman" w:cs="Times New Roman"/>
@@ -628,15 +610,6 @@
           <w:szCs w:val="22"/>
         </w:rPr>
       </w:pPr>
-    </w:p>
-    <w:p>
-      <w:pPr>
-        <w:rPr>
-          <w:rFonts w:ascii="Times New Roman" w:hAnsi="Times New Roman" w:cs="Times New Roman"/>
-          <w:sz w:val="22"/>
-          <w:szCs w:val="22"/>
-        </w:rPr>
-      </w:pPr>
       <w:r>
         <w:rPr>
           <w:rFonts w:ascii="Times New Roman" w:hAnsi="Times New Roman" w:cs="Times New Roman"/>
@@ -770,15 +743,6 @@
           <w:szCs w:val="22"/>
         </w:rPr>
       </w:pPr>
-    </w:p>
-    <w:p>
-      <w:pPr>
-        <w:rPr>
-          <w:rFonts w:ascii="Times New Roman" w:hAnsi="Times New Roman" w:cs="Times New Roman"/>
-          <w:sz w:val="22"/>
-          <w:szCs w:val="22"/>
-        </w:rPr>
-      </w:pPr>
       <w:r>
         <w:rPr>
           <w:rFonts w:ascii="Times New Roman" w:hAnsi="Times New Roman" w:cs="Times New Roman"/>
@@ -822,6 +786,41 @@
           <w:szCs w:val="22"/>
         </w:rPr>
         <w:t xml:space="preserve"> am interested in the pedagogical elements of this poetry, which provide tools for spiritual and social healing, thereby teaching us how to live meaningfully.</w:t>
+      </w:r>
+    </w:p>
+    <w:p>
+      <w:pPr>
+        <w:rPr>
+          <w:rFonts w:ascii="Times New Roman" w:hAnsi="Times New Roman" w:cs="Times New Roman"/>
+          <w:sz w:val="22"/>
+          <w:szCs w:val="22"/>
+        </w:rPr>
+      </w:pPr>
+      <w:r>
+        <w:rPr>
+          <w:rFonts w:ascii="Times New Roman" w:hAnsi="Times New Roman" w:cs="Times New Roman"/>
+          <w:sz w:val="22"/>
+          <w:szCs w:val="22"/>
+        </w:rPr>
+        <w:br/>
+        <w:t>Kristin</w:t>
+      </w:r>
+    </w:p>
+    <w:p>
+      <w:pPr>
+        <w:rPr>
+          <w:rFonts w:ascii="Times New Roman" w:hAnsi="Times New Roman" w:cs="Times New Roman"/>
+          <w:sz w:val="22"/>
+          <w:szCs w:val="22"/>
+        </w:rPr>
+      </w:pPr>
+      <w:r>
+        <w:rPr>
+          <w:rFonts w:ascii="Times New Roman" w:hAnsi="Times New Roman" w:cs="Times New Roman"/>
+          <w:sz w:val="22"/>
+          <w:szCs w:val="22"/>
+        </w:rPr>
+        <w:t>Generally, music composers are concerned with a musical experience, rather than the revelation of compositional materials. But when the source of the data is made explicit, it raises the question of whether some aspect of the source phenomenon can be understood by listening to the piece. When the primary intention of the composer shifts to the revelation of the source, the work crosses into the realm of sonification. With this crossing over comes a question of whether the listener can also understand the composer’s intention to produce more than an experience of the music itself.</w:t>
       </w:r>
     </w:p>
     <w:p>
@@ -835,7 +834,7 @@
     </w:p>
     <w:sectPr>
       <w:pgSz w:w="12240" w:h="15840"/>
-      <w:pgMar w:top="1440" w:right="1800" w:bottom="1440" w:left="1800" w:header="720" w:footer="720" w:gutter="0"/>
+      <w:pgMar w:top="1440" w:right="1440" w:bottom="1440" w:left="1440" w:header="720" w:footer="720" w:gutter="0"/>
       <w:cols w:space="720"/>
       <w:docGrid w:linePitch="360"/>
     </w:sectPr>

</xml_diff>